<commit_message>
Testing complete and code cleanup
</commit_message>
<xml_diff>
--- a/CrimeGUI/GUI User Testing.docx
+++ b/CrimeGUI/GUI User Testing.docx
@@ -2133,8 +2133,6 @@
       </w:tr>
     </w:tbl>
     <w:p/>
-    <w:p/>
-    <w:p/>
     <w:tbl>
       <w:tblPr>
         <w:tblStyle w:val="TableGrid"/>
@@ -2348,41 +2346,36 @@
           </w:tcPr>
           <w:p>
             <w:r>
-              <w:t xml:space="preserve">Select valid model, then valid </w:t>
+              <w:t>Select valid model, then valid feature set, then valid date</w:t>
+            </w:r>
+          </w:p>
+        </w:tc>
+        <w:tc>
+          <w:tcPr>
+            <w:tcW w:w="3260" w:type="dxa"/>
+          </w:tcPr>
+          <w:p>
+            <w:r>
+              <w:t xml:space="preserve">Button texts update accordingly.  On third button being selected, ‘Calculating…’ text appears briefly and is then replaced by ‘Hotspot predictions’, followed by a list of fifteen neighbourhoods and their </w:t>
             </w:r>
             <w:r>
               <w:lastRenderedPageBreak/>
-              <w:t>feature set, then valid date</w:t>
-            </w:r>
-          </w:p>
-        </w:tc>
-        <w:tc>
-          <w:tcPr>
-            <w:tcW w:w="3260" w:type="dxa"/>
+              <w:t>predicted crime figures.  Correct predictions are coloured green.  Incorrect predictions are coloured red.  The map image is populated with 15 GPS locations, each of which corresponds to a neighbourhood in the list.</w:t>
+            </w:r>
+          </w:p>
+        </w:tc>
+        <w:tc>
+          <w:tcPr>
+            <w:tcW w:w="3261" w:type="dxa"/>
           </w:tcPr>
           <w:p>
             <w:r>
               <w:lastRenderedPageBreak/>
-              <w:t xml:space="preserve">Button texts update accordingly.  On third button being selected, ‘Calculating…’ text appears briefly </w:t>
+              <w:t xml:space="preserve">Button texts update accordingly.  On third button being selected, ‘Calculating…’ text appears briefly and is then replaced by ‘Hotspot predictions’, followed by a list of fifteen neighbourhoods and their </w:t>
             </w:r>
             <w:r>
               <w:lastRenderedPageBreak/>
-              <w:t>and is then replaced by ‘Hotspot predictions’, followed by a list of fifteen neighbourhoods and their predicted crime figures.  Correct predictions are coloured green.  Incorrect predictions are coloured red.  The map image is populated with 15 GPS locations, each of which corresponds to a neighbourhood in the list.</w:t>
-            </w:r>
-          </w:p>
-        </w:tc>
-        <w:tc>
-          <w:tcPr>
-            <w:tcW w:w="3261" w:type="dxa"/>
-          </w:tcPr>
-          <w:p>
-            <w:r>
-              <w:lastRenderedPageBreak/>
-              <w:t xml:space="preserve">Button texts update accordingly.  On third button being selected, ‘Calculating…’ text appears briefly </w:t>
-            </w:r>
-            <w:r>
-              <w:lastRenderedPageBreak/>
-              <w:t>and is then replaced by ‘Hotspot predictions’, followed by a list of fifteen neighbourhoods and their predicted crime figures.  Correct predictions are coloured green.  Incorrect predictions are coloured red.  The map image is populated with 15 GPS locations, each of which corresponds to a neighbourhood in the list.</w:t>
+              <w:t>predicted crime figures.  Correct predictions are coloured green.  Incorrect predictions are coloured red.  The map image is populated with 15 GPS locations, each of which corresponds to a neighbourhood in the list.</w:t>
             </w:r>
           </w:p>
         </w:tc>
@@ -2531,30 +2524,37 @@
           </w:tcPr>
           <w:p>
             <w:r>
-              <w:t>All three buttons set, prediction already made.  Date button changed to different valid date.</w:t>
-            </w:r>
-          </w:p>
-        </w:tc>
-        <w:tc>
-          <w:tcPr>
-            <w:tcW w:w="3260" w:type="dxa"/>
-          </w:tcPr>
-          <w:p>
-            <w:r>
-              <w:t xml:space="preserve">Date button text updates accordingly.  Previous text predictions disappear and map clears.  </w:t>
-            </w:r>
-            <w:r>
-              <w:t xml:space="preserve">‘Calculating…’ text appears briefly and is then replaced by ‘Hotspot predictions’, followed by a list of fifteen neighbourhoods and their </w:t>
+              <w:t xml:space="preserve">All three buttons </w:t>
+            </w:r>
+            <w:proofErr w:type="gramStart"/>
+            <w:r>
+              <w:t>set,</w:t>
+            </w:r>
+            <w:proofErr w:type="gramEnd"/>
+            <w:r>
+              <w:t xml:space="preserve"> prediction already made.  Date button changed to different valid date.</w:t>
+            </w:r>
+          </w:p>
+        </w:tc>
+        <w:tc>
+          <w:tcPr>
+            <w:tcW w:w="3260" w:type="dxa"/>
+          </w:tcPr>
+          <w:p>
+            <w:r>
+              <w:t xml:space="preserve">Date button text updates accordingly.  Previous text predictions </w:t>
+            </w:r>
+            <w:proofErr w:type="gramStart"/>
+            <w:r>
+              <w:t>disappear</w:t>
+            </w:r>
+            <w:proofErr w:type="gramEnd"/>
+            <w:r>
+              <w:t xml:space="preserve"> and map clears.  ‘Calculating…’ text appears briefly and is then replaced by ‘Hotspot predictions’, followed by a list of fifteen neighbourhoods and their predicted crime figures.  Correct predictions are coloured green.  Incorrect predictions are </w:t>
             </w:r>
             <w:r>
               <w:lastRenderedPageBreak/>
-              <w:t xml:space="preserve">predicted crime figures.  Correct predictions are coloured green.  Incorrect predictions are coloured red.  The map image is populated with 15 </w:t>
-            </w:r>
-            <w:r>
-              <w:t xml:space="preserve">new </w:t>
-            </w:r>
-            <w:r>
-              <w:t>GPS locations, each of which corresponds to a neighbourhood in the list.</w:t>
+              <w:t>coloured red.  The map image is populated with 15 new GPS locations, each of which corresponds to a neighbourhood in the list.</w:t>
             </w:r>
           </w:p>
         </w:tc>
@@ -2565,11 +2565,19 @@
           <w:p>
             <w:r>
               <w:lastRenderedPageBreak/>
-              <w:t xml:space="preserve">Date button text updates accordingly.  Previous text predictions disappear and map clears.  ‘Calculating…’ text appears briefly and is then replaced by ‘Hotspot predictions’, followed by a list of fifteen neighbourhoods and their </w:t>
+              <w:t xml:space="preserve">Date button text updates accordingly.  Previous text predictions </w:t>
+            </w:r>
+            <w:proofErr w:type="gramStart"/>
+            <w:r>
+              <w:t>disappear</w:t>
+            </w:r>
+            <w:proofErr w:type="gramEnd"/>
+            <w:r>
+              <w:t xml:space="preserve"> and map clears.  ‘Calculating…’ text appears briefly and is then replaced by ‘Hotspot predictions’, followed by a list of fifteen neighbourhoods and their predicted crime figures.  Correct predictions are coloured green.  Incorrect predictions are </w:t>
             </w:r>
             <w:r>
               <w:lastRenderedPageBreak/>
-              <w:t>predicted crime figures.  Correct predictions are coloured green.  Incorrect predictions are coloured red.  The map image is populated with 15 new GPS locations, each of which corresponds to a neighbourhood in the list.</w:t>
+              <w:t>coloured red.  The map image is populated with 15 new GPS locations, each of which corresponds to a neighbourhood in the list.</w:t>
             </w:r>
           </w:p>
         </w:tc>
@@ -2592,51 +2600,51 @@
           </w:tcPr>
           <w:p>
             <w:r>
-              <w:t xml:space="preserve">All three buttons set, prediction already made.  </w:t>
-            </w:r>
-            <w:r>
-              <w:t>Model</w:t>
-            </w:r>
-            <w:r>
-              <w:t xml:space="preserve"> button change</w:t>
-            </w:r>
-            <w:r>
-              <w:t>d</w:t>
-            </w:r>
-            <w:r>
-              <w:t xml:space="preserve"> to different valid </w:t>
-            </w:r>
-            <w:r>
-              <w:t>model</w:t>
-            </w:r>
-            <w:r>
-              <w:t>.</w:t>
-            </w:r>
-          </w:p>
-        </w:tc>
-        <w:tc>
-          <w:tcPr>
-            <w:tcW w:w="3260" w:type="dxa"/>
-          </w:tcPr>
-          <w:p>
-            <w:r>
-              <w:t>Model</w:t>
-            </w:r>
-            <w:r>
-              <w:t xml:space="preserve"> button text updates accordingly.  Previous text predictions disappear and map clears.  ‘Calculating…’ text appears briefly and is then replaced by ‘Hotspot predictions’, followed by a list of fifteen neighbourhoods and their predicted crime figures.  Correct predictions are coloured green.  Incorrect predictions are coloured red.  The map image is populated with 15 new GPS locations, each of which corresponds to a neighbourhood in the list.</w:t>
-            </w:r>
-          </w:p>
-        </w:tc>
-        <w:tc>
-          <w:tcPr>
-            <w:tcW w:w="3261" w:type="dxa"/>
-          </w:tcPr>
-          <w:p>
-            <w:r>
-              <w:t>Model</w:t>
-            </w:r>
-            <w:r>
-              <w:t xml:space="preserve"> button text updates accordingly.  Previous text predictions disappear and map clears.  ‘Calculating…’ text appears briefly and is then replaced by ‘Hotspot predictions’, followed by a list of fifteen neighbourhoods and their predicted crime figures.  Correct predictions are coloured green.  Incorrect predictions are coloured red.  The map image is populated with 15 new GPS locations, each of which corresponds to a neighbourhood in the list.</w:t>
+              <w:t xml:space="preserve">All three buttons </w:t>
+            </w:r>
+            <w:proofErr w:type="gramStart"/>
+            <w:r>
+              <w:t>set,</w:t>
+            </w:r>
+            <w:proofErr w:type="gramEnd"/>
+            <w:r>
+              <w:t xml:space="preserve"> prediction already made.  Model button changed to different valid model.</w:t>
+            </w:r>
+          </w:p>
+        </w:tc>
+        <w:tc>
+          <w:tcPr>
+            <w:tcW w:w="3260" w:type="dxa"/>
+          </w:tcPr>
+          <w:p>
+            <w:r>
+              <w:t xml:space="preserve">Model button text updates accordingly.  Previous text predictions </w:t>
+            </w:r>
+            <w:proofErr w:type="gramStart"/>
+            <w:r>
+              <w:t>disappear</w:t>
+            </w:r>
+            <w:proofErr w:type="gramEnd"/>
+            <w:r>
+              <w:t xml:space="preserve"> and map clears.  ‘Calculating…’ text appears briefly and is then replaced by ‘Hotspot predictions’, followed by a list of fifteen neighbourhoods and their predicted crime figures.  Correct predictions are coloured green.  Incorrect predictions are coloured red.  The map image is populated with 15 new GPS locations, each of which corresponds to a neighbourhood in the list.</w:t>
+            </w:r>
+          </w:p>
+        </w:tc>
+        <w:tc>
+          <w:tcPr>
+            <w:tcW w:w="3261" w:type="dxa"/>
+          </w:tcPr>
+          <w:p>
+            <w:r>
+              <w:t xml:space="preserve">Model button text updates accordingly.  Previous text predictions </w:t>
+            </w:r>
+            <w:proofErr w:type="gramStart"/>
+            <w:r>
+              <w:t>disappear</w:t>
+            </w:r>
+            <w:proofErr w:type="gramEnd"/>
+            <w:r>
+              <w:t xml:space="preserve"> and map clears.  ‘Calculating…’ text appears briefly and is then replaced by ‘Hotspot predictions’, followed by a list of fifteen neighbourhoods and their predicted crime figures.  Correct predictions are coloured green.  Incorrect predictions are coloured red.  The map image is populated with 15 new GPS locations, each of which corresponds to a neighbourhood in the list.</w:t>
             </w:r>
           </w:p>
         </w:tc>
@@ -2658,48 +2666,51 @@
           </w:tcPr>
           <w:p>
             <w:r>
-              <w:t xml:space="preserve">All three buttons set, prediction already made.  </w:t>
-            </w:r>
-            <w:r>
-              <w:t>Feature set</w:t>
-            </w:r>
-            <w:r>
-              <w:t xml:space="preserve"> button change</w:t>
-            </w:r>
-            <w:r>
-              <w:t>d</w:t>
-            </w:r>
-            <w:r>
-              <w:t xml:space="preserve"> to different valid </w:t>
-            </w:r>
-            <w:r>
-              <w:t>feature set</w:t>
-            </w:r>
-            <w:r>
-              <w:t>.</w:t>
-            </w:r>
-          </w:p>
-        </w:tc>
-        <w:tc>
-          <w:tcPr>
-            <w:tcW w:w="3260" w:type="dxa"/>
-          </w:tcPr>
-          <w:p>
-            <w:r>
-              <w:t>Feature set</w:t>
-            </w:r>
-            <w:r>
-              <w:t xml:space="preserve"> button text updates accordingly.  Previous text predictions disappear and map clears.  ‘Calculating…’ text appears briefly and is then replaced by ‘Hotspot predictions’, followed by a list of fifteen neighbourhoods and their predicted crime figures.  Correct predictions are coloured green.  Incorrect predictions are coloured red.  The map image is populated with 15 new GPS locations, each of which corresponds to a neighbourhood in the list.</w:t>
-            </w:r>
-          </w:p>
-        </w:tc>
-        <w:tc>
-          <w:tcPr>
-            <w:tcW w:w="3261" w:type="dxa"/>
-          </w:tcPr>
-          <w:p>
-            <w:r>
-              <w:t>Feature set button text updates accordingly.  Previous text predictions disappear and map clears.  ‘Calculating…’ text appears briefly and is then replaced by ‘Hotspot predictions’, followed by a list of fifteen neighbourhoods and their predicted crime figures.  Correct predictions are coloured green.  Incorrect predictions are coloured red.  The map image is populated with 15 new GPS locations, each of which corresponds to a neighbourhood in the list.</w:t>
+              <w:t xml:space="preserve">All three buttons </w:t>
+            </w:r>
+            <w:proofErr w:type="gramStart"/>
+            <w:r>
+              <w:t>set,</w:t>
+            </w:r>
+            <w:proofErr w:type="gramEnd"/>
+            <w:r>
+              <w:t xml:space="preserve"> prediction already made.  Feature set button changed to different valid feature set.</w:t>
+            </w:r>
+          </w:p>
+        </w:tc>
+        <w:tc>
+          <w:tcPr>
+            <w:tcW w:w="3260" w:type="dxa"/>
+          </w:tcPr>
+          <w:p>
+            <w:r>
+              <w:t xml:space="preserve">Feature set button text updates accordingly.  Previous text predictions </w:t>
+            </w:r>
+            <w:proofErr w:type="gramStart"/>
+            <w:r>
+              <w:t>disappear</w:t>
+            </w:r>
+            <w:proofErr w:type="gramEnd"/>
+            <w:r>
+              <w:t xml:space="preserve"> and map clears.  ‘Calculating…’ text appears briefly and is then replaced by ‘Hotspot predictions’, followed by a list of fifteen neighbourhoods and their predicted crime figures.  Correct predictions are coloured green.  Incorrect predictions are coloured red.  The map image is populated with 15 new GPS locations, each of which corresponds to a neighbourhood in the list.</w:t>
+            </w:r>
+          </w:p>
+        </w:tc>
+        <w:tc>
+          <w:tcPr>
+            <w:tcW w:w="3261" w:type="dxa"/>
+          </w:tcPr>
+          <w:p>
+            <w:r>
+              <w:t xml:space="preserve">Feature set button text updates accordingly.  Previous text predictions </w:t>
+            </w:r>
+            <w:proofErr w:type="gramStart"/>
+            <w:r>
+              <w:t>disappear</w:t>
+            </w:r>
+            <w:proofErr w:type="gramEnd"/>
+            <w:r>
+              <w:t xml:space="preserve"> and map clears.  ‘Calculating…’ text appears briefly and is then replaced by ‘Hotspot predictions’, followed by a list of fifteen neighbourhoods and their predicted crime figures.  Correct predictions are coloured green.  Incorrect predictions are coloured red.  The map image is populated with 15 new GPS locations, each of which corresponds to a neighbourhood in the list.</w:t>
             </w:r>
           </w:p>
         </w:tc>
@@ -2721,13 +2732,7 @@
           </w:tcPr>
           <w:p>
             <w:r>
-              <w:t xml:space="preserve">Select valid date, then valid model, then </w:t>
-            </w:r>
-            <w:r>
-              <w:t>in</w:t>
-            </w:r>
-            <w:r>
-              <w:t>valid feature set</w:t>
+              <w:t>Select valid date, then valid model, then invalid feature set</w:t>
             </w:r>
           </w:p>
         </w:tc>
@@ -2757,28 +2762,19 @@
           </w:tcPr>
           <w:p>
             <w:r>
-              <w:t>Functioning as expected</w:t>
-            </w:r>
-            <w:r>
-              <w:t>.  ‘Calculating…’ sometimes never visible to human eye due to speed of error message appearing.  This is perfectly acceptable.</w:t>
-            </w:r>
-          </w:p>
-        </w:tc>
-      </w:tr>
-      <w:tr>
-        <w:tc>
-          <w:tcPr>
-            <w:tcW w:w="1838" w:type="dxa"/>
-          </w:tcPr>
-          <w:p>
-            <w:r>
-              <w:t xml:space="preserve">Select valid date, then valid feature set, then </w:t>
-            </w:r>
-            <w:r>
-              <w:t>in</w:t>
-            </w:r>
-            <w:r>
-              <w:t>valid model</w:t>
+              <w:t>Functioning as expected.  ‘Calculating…’ sometimes never visible to human eye due to speed of error message appearing.  This is perfectly acceptable.</w:t>
+            </w:r>
+          </w:p>
+        </w:tc>
+      </w:tr>
+      <w:tr>
+        <w:tc>
+          <w:tcPr>
+            <w:tcW w:w="1838" w:type="dxa"/>
+          </w:tcPr>
+          <w:p>
+            <w:r>
+              <w:t>Select valid date, then valid feature set, then invalid model</w:t>
             </w:r>
           </w:p>
         </w:tc>
@@ -2820,27 +2816,143 @@
           </w:tcPr>
           <w:p>
             <w:r>
-              <w:t xml:space="preserve">Select valid model, then valid </w:t>
-            </w:r>
+              <w:t>Select valid model, then valid feature set, then invalid date</w:t>
+            </w:r>
+          </w:p>
+        </w:tc>
+        <w:tc>
+          <w:tcPr>
+            <w:tcW w:w="3260" w:type="dxa"/>
+          </w:tcPr>
+          <w:p>
+            <w:r>
+              <w:t>‘No data found’ error message displayed.  No other changes.</w:t>
+            </w:r>
+          </w:p>
+        </w:tc>
+        <w:tc>
+          <w:tcPr>
+            <w:tcW w:w="3261" w:type="dxa"/>
+          </w:tcPr>
+          <w:p>
+            <w:r>
+              <w:t>‘No data found’ error message displayed.  No other changes.</w:t>
+            </w:r>
+          </w:p>
+        </w:tc>
+        <w:tc>
+          <w:tcPr>
+            <w:tcW w:w="2126" w:type="dxa"/>
+          </w:tcPr>
+          <w:p>
+            <w:r>
+              <w:t xml:space="preserve">Functioning as expected.  </w:t>
+            </w:r>
+          </w:p>
+        </w:tc>
+      </w:tr>
+      <w:tr>
+        <w:tc>
+          <w:tcPr>
+            <w:tcW w:w="1838" w:type="dxa"/>
+          </w:tcPr>
+          <w:p>
             <w:r>
               <w:lastRenderedPageBreak/>
-              <w:t xml:space="preserve">feature set, then </w:t>
-            </w:r>
-            <w:r>
-              <w:t>in</w:t>
-            </w:r>
-            <w:r>
-              <w:t>valid date</w:t>
-            </w:r>
-          </w:p>
-        </w:tc>
-        <w:tc>
-          <w:tcPr>
-            <w:tcW w:w="3260" w:type="dxa"/>
-          </w:tcPr>
-          <w:p>
-            <w:r>
-              <w:lastRenderedPageBreak/>
+              <w:t>Select valid model, then valid date, then invalid feature set</w:t>
+            </w:r>
+          </w:p>
+        </w:tc>
+        <w:tc>
+          <w:tcPr>
+            <w:tcW w:w="3260" w:type="dxa"/>
+          </w:tcPr>
+          <w:p>
+            <w:r>
+              <w:t xml:space="preserve">All button texts update accordingly. ‘Calculating…’ text briefly appears before disappearing and ‘loading model failed’ error message box appears.  No other changes. </w:t>
+            </w:r>
+          </w:p>
+        </w:tc>
+        <w:tc>
+          <w:tcPr>
+            <w:tcW w:w="3261" w:type="dxa"/>
+          </w:tcPr>
+          <w:p>
+            <w:r>
+              <w:t>All button texts update accordingly. ‘Calculating…’ text briefly appears before disappearing and ‘loading model failed’ error message box appears.  No other changes.</w:t>
+            </w:r>
+          </w:p>
+        </w:tc>
+        <w:tc>
+          <w:tcPr>
+            <w:tcW w:w="2126" w:type="dxa"/>
+          </w:tcPr>
+          <w:p>
+            <w:r>
+              <w:t xml:space="preserve">Functioning as expected.  </w:t>
+            </w:r>
+          </w:p>
+        </w:tc>
+      </w:tr>
+      <w:tr>
+        <w:tc>
+          <w:tcPr>
+            <w:tcW w:w="1838" w:type="dxa"/>
+          </w:tcPr>
+          <w:p>
+            <w:r>
+              <w:t>Select valid feature set, then valid date, then invalid model</w:t>
+            </w:r>
+          </w:p>
+        </w:tc>
+        <w:tc>
+          <w:tcPr>
+            <w:tcW w:w="3260" w:type="dxa"/>
+          </w:tcPr>
+          <w:p>
+            <w:r>
+              <w:t xml:space="preserve">All button texts update accordingly. ‘Calculating…’ text briefly appears before disappearing and ‘loading model failed’ error message box appears.  No other changes. </w:t>
+            </w:r>
+          </w:p>
+        </w:tc>
+        <w:tc>
+          <w:tcPr>
+            <w:tcW w:w="3261" w:type="dxa"/>
+          </w:tcPr>
+          <w:p>
+            <w:r>
+              <w:t>All button texts update accordingly. ‘Calculating…’ text briefly appears before disappearing and ‘loading model failed’ error message box appears.  No other changes.</w:t>
+            </w:r>
+          </w:p>
+        </w:tc>
+        <w:tc>
+          <w:tcPr>
+            <w:tcW w:w="2126" w:type="dxa"/>
+          </w:tcPr>
+          <w:p>
+            <w:r>
+              <w:t xml:space="preserve">Functioning as expected.  </w:t>
+            </w:r>
+          </w:p>
+        </w:tc>
+      </w:tr>
+      <w:tr>
+        <w:tc>
+          <w:tcPr>
+            <w:tcW w:w="1838" w:type="dxa"/>
+          </w:tcPr>
+          <w:p>
+            <w:r>
+              <w:t>Select valid feature set, then valid model, then invalid date</w:t>
+            </w:r>
+          </w:p>
+        </w:tc>
+        <w:tc>
+          <w:tcPr>
+            <w:tcW w:w="3260" w:type="dxa"/>
+          </w:tcPr>
+          <w:p>
+            <w:r>
               <w:t>‘No data found’ error message displayed.  No other changes.</w:t>
             </w:r>
           </w:p>
@@ -2873,33 +2985,57 @@
           </w:tcPr>
           <w:p>
             <w:r>
-              <w:t xml:space="preserve">Select valid model, then valid date, then </w:t>
-            </w:r>
-            <w:r>
-              <w:t>in</w:t>
-            </w:r>
-            <w:r>
-              <w:t>valid feature set</w:t>
-            </w:r>
-          </w:p>
-        </w:tc>
-        <w:tc>
-          <w:tcPr>
-            <w:tcW w:w="3260" w:type="dxa"/>
-          </w:tcPr>
-          <w:p>
-            <w:r>
-              <w:t xml:space="preserve">All button texts update accordingly. ‘Calculating…’ text briefly appears before disappearing and ‘loading model failed’ error message box appears.  No other changes. </w:t>
-            </w:r>
-          </w:p>
-        </w:tc>
-        <w:tc>
-          <w:tcPr>
-            <w:tcW w:w="3261" w:type="dxa"/>
-          </w:tcPr>
-          <w:p>
-            <w:r>
-              <w:t>All button texts update accordingly. ‘Calculating…’ text briefly appears before disappearing and ‘loading model failed’ error message box appears.  No other changes.</w:t>
+              <w:t xml:space="preserve">All three buttons </w:t>
+            </w:r>
+            <w:proofErr w:type="gramStart"/>
+            <w:r>
+              <w:t>set,</w:t>
+            </w:r>
+            <w:proofErr w:type="gramEnd"/>
+            <w:r>
+              <w:t xml:space="preserve"> prediction already made.  Date button changed to invalid date.</w:t>
+            </w:r>
+          </w:p>
+        </w:tc>
+        <w:tc>
+          <w:tcPr>
+            <w:tcW w:w="3260" w:type="dxa"/>
+          </w:tcPr>
+          <w:p>
+            <w:r>
+              <w:t xml:space="preserve">Previous text predictions </w:t>
+            </w:r>
+            <w:proofErr w:type="gramStart"/>
+            <w:r>
+              <w:t>disappear</w:t>
+            </w:r>
+            <w:proofErr w:type="gramEnd"/>
+            <w:r>
+              <w:t xml:space="preserve"> and map clears.  </w:t>
+            </w:r>
+            <w:r>
+              <w:t xml:space="preserve">‘Select Date’ button text reverts to helper text.  </w:t>
+            </w:r>
+            <w:r>
+              <w:t>‘No data found’ error message displayed.  No other changes.</w:t>
+            </w:r>
+          </w:p>
+        </w:tc>
+        <w:tc>
+          <w:tcPr>
+            <w:tcW w:w="3261" w:type="dxa"/>
+          </w:tcPr>
+          <w:p>
+            <w:r>
+              <w:t xml:space="preserve">Previous text predictions </w:t>
+            </w:r>
+            <w:proofErr w:type="gramStart"/>
+            <w:r>
+              <w:t>disappear</w:t>
+            </w:r>
+            <w:proofErr w:type="gramEnd"/>
+            <w:r>
+              <w:t xml:space="preserve"> and map clears.  ‘Select Date’ button text reverts to helper text.  ‘No data found’ error message displayed.  No other changes.</w:t>
             </w:r>
           </w:p>
         </w:tc>
@@ -2921,33 +3057,51 @@
           </w:tcPr>
           <w:p>
             <w:r>
-              <w:t xml:space="preserve">Select valid feature set, then valid date, then </w:t>
-            </w:r>
-            <w:r>
-              <w:t>in</w:t>
-            </w:r>
-            <w:r>
-              <w:t>valid model</w:t>
-            </w:r>
-          </w:p>
-        </w:tc>
-        <w:tc>
-          <w:tcPr>
-            <w:tcW w:w="3260" w:type="dxa"/>
-          </w:tcPr>
-          <w:p>
-            <w:r>
-              <w:t xml:space="preserve">All button texts update accordingly. ‘Calculating…’ text briefly appears before disappearing and ‘loading model failed’ error message box appears.  No other changes. </w:t>
-            </w:r>
-          </w:p>
-        </w:tc>
-        <w:tc>
-          <w:tcPr>
-            <w:tcW w:w="3261" w:type="dxa"/>
-          </w:tcPr>
-          <w:p>
-            <w:r>
-              <w:t>All button texts update accordingly. ‘Calculating…’ text briefly appears before disappearing and ‘loading model failed’ error message box appears.  No other changes.</w:t>
+              <w:t xml:space="preserve">All three buttons </w:t>
+            </w:r>
+            <w:proofErr w:type="gramStart"/>
+            <w:r>
+              <w:t>set,</w:t>
+            </w:r>
+            <w:proofErr w:type="gramEnd"/>
+            <w:r>
+              <w:t xml:space="preserve"> prediction already made.  Model button changed to invalid model.</w:t>
+            </w:r>
+          </w:p>
+        </w:tc>
+        <w:tc>
+          <w:tcPr>
+            <w:tcW w:w="3260" w:type="dxa"/>
+          </w:tcPr>
+          <w:p>
+            <w:r>
+              <w:t xml:space="preserve">Previous text predictions </w:t>
+            </w:r>
+            <w:proofErr w:type="gramStart"/>
+            <w:r>
+              <w:t>disappear</w:t>
+            </w:r>
+            <w:proofErr w:type="gramEnd"/>
+            <w:r>
+              <w:t xml:space="preserve"> and map clears.  ‘Calculating…’ text briefly appears before disappearing and ‘loading model failed’ error message box appears.  No other changes.</w:t>
+            </w:r>
+          </w:p>
+        </w:tc>
+        <w:tc>
+          <w:tcPr>
+            <w:tcW w:w="3261" w:type="dxa"/>
+          </w:tcPr>
+          <w:p>
+            <w:r>
+              <w:t xml:space="preserve">Previous text predictions </w:t>
+            </w:r>
+            <w:proofErr w:type="gramStart"/>
+            <w:r>
+              <w:t>disappear</w:t>
+            </w:r>
+            <w:proofErr w:type="gramEnd"/>
+            <w:r>
+              <w:t xml:space="preserve"> and map clears.  ‘Calculating…’ text briefly appears before disappearing and ‘loading model failed’ error message box appears.  No other changes.</w:t>
             </w:r>
           </w:p>
         </w:tc>
@@ -2969,33 +3123,51 @@
           </w:tcPr>
           <w:p>
             <w:r>
-              <w:t xml:space="preserve">Select valid feature set, then valid model, then </w:t>
-            </w:r>
-            <w:r>
-              <w:t>in</w:t>
-            </w:r>
-            <w:r>
-              <w:t>valid date</w:t>
-            </w:r>
-          </w:p>
-        </w:tc>
-        <w:tc>
-          <w:tcPr>
-            <w:tcW w:w="3260" w:type="dxa"/>
-          </w:tcPr>
-          <w:p>
-            <w:r>
-              <w:t>‘No data found’ error message displayed.  No other changes.</w:t>
-            </w:r>
-          </w:p>
-        </w:tc>
-        <w:tc>
-          <w:tcPr>
-            <w:tcW w:w="3261" w:type="dxa"/>
-          </w:tcPr>
-          <w:p>
-            <w:r>
-              <w:t>‘No data found’ error message displayed.  No other changes.</w:t>
+              <w:t xml:space="preserve">All three buttons </w:t>
+            </w:r>
+            <w:proofErr w:type="gramStart"/>
+            <w:r>
+              <w:t>set,</w:t>
+            </w:r>
+            <w:proofErr w:type="gramEnd"/>
+            <w:r>
+              <w:t xml:space="preserve"> prediction already made.  Feature set button changed to invalid feature set.</w:t>
+            </w:r>
+          </w:p>
+        </w:tc>
+        <w:tc>
+          <w:tcPr>
+            <w:tcW w:w="3260" w:type="dxa"/>
+          </w:tcPr>
+          <w:p>
+            <w:r>
+              <w:t xml:space="preserve">Previous text predictions </w:t>
+            </w:r>
+            <w:proofErr w:type="gramStart"/>
+            <w:r>
+              <w:t>disappear</w:t>
+            </w:r>
+            <w:proofErr w:type="gramEnd"/>
+            <w:r>
+              <w:t xml:space="preserve"> and map clears.  ‘Calculating…’ text briefly appears before disappearing and ‘loading model failed’ error message box appears.  No other changes.</w:t>
+            </w:r>
+          </w:p>
+        </w:tc>
+        <w:tc>
+          <w:tcPr>
+            <w:tcW w:w="3261" w:type="dxa"/>
+          </w:tcPr>
+          <w:p>
+            <w:r>
+              <w:t xml:space="preserve">Previous text predictions </w:t>
+            </w:r>
+            <w:proofErr w:type="gramStart"/>
+            <w:r>
+              <w:t>disappear</w:t>
+            </w:r>
+            <w:proofErr w:type="gramEnd"/>
+            <w:r>
+              <w:t xml:space="preserve"> and map clears.  ‘Calculating…’ text briefly appears before disappearing and ‘loading model failed’ error message box appears.  No other changes.</w:t>
             </w:r>
           </w:p>
         </w:tc>
@@ -3008,601 +3180,6 @@
               <w:t xml:space="preserve">Functioning as expected.  </w:t>
             </w:r>
           </w:p>
-        </w:tc>
-      </w:tr>
-      <w:tr>
-        <w:tc>
-          <w:tcPr>
-            <w:tcW w:w="1838" w:type="dxa"/>
-          </w:tcPr>
-          <w:p>
-            <w:r>
-              <w:t xml:space="preserve">All three buttons set, prediction already made.  Date button changed to </w:t>
-            </w:r>
-            <w:r>
-              <w:t>in</w:t>
-            </w:r>
-            <w:r>
-              <w:t>valid date.</w:t>
-            </w:r>
-          </w:p>
-        </w:tc>
-        <w:tc>
-          <w:tcPr>
-            <w:tcW w:w="3260" w:type="dxa"/>
-          </w:tcPr>
-          <w:p>
-            <w:r>
-              <w:t xml:space="preserve">Previous text predictions disappear and map clears.  </w:t>
-            </w:r>
-            <w:r>
-              <w:t xml:space="preserve">‘Select Date’ button text reverts to helper text.  </w:t>
-            </w:r>
-            <w:r>
-              <w:t>‘</w:t>
-            </w:r>
-            <w:r>
-              <w:t>No data found’ error message displayed.  No other changes.</w:t>
-            </w:r>
-          </w:p>
-        </w:tc>
-        <w:tc>
-          <w:tcPr>
-            <w:tcW w:w="3261" w:type="dxa"/>
-          </w:tcPr>
-          <w:p>
-            <w:r>
-              <w:t>Previous text predictions disappear and map clears.  ‘Select Date’ button text reverts to helper text.  ‘No data found’ error message displayed.  No other changes.</w:t>
-            </w:r>
-          </w:p>
-        </w:tc>
-        <w:tc>
-          <w:tcPr>
-            <w:tcW w:w="2126" w:type="dxa"/>
-          </w:tcPr>
-          <w:p>
-            <w:r>
-              <w:t xml:space="preserve">Functioning as expected.  </w:t>
-            </w:r>
-          </w:p>
-        </w:tc>
-      </w:tr>
-      <w:tr>
-        <w:tc>
-          <w:tcPr>
-            <w:tcW w:w="1838" w:type="dxa"/>
-          </w:tcPr>
-          <w:p>
-            <w:r>
-              <w:t xml:space="preserve">All three buttons set, prediction already made.  Model button changed to </w:t>
-            </w:r>
-            <w:r>
-              <w:t>in</w:t>
-            </w:r>
-            <w:r>
-              <w:t>valid model.</w:t>
-            </w:r>
-          </w:p>
-        </w:tc>
-        <w:tc>
-          <w:tcPr>
-            <w:tcW w:w="3260" w:type="dxa"/>
-          </w:tcPr>
-          <w:p>
-            <w:r>
-              <w:t>Previous text predictions disappear and map clears.  ‘Calculating…’ text briefly appears before disappearing and ‘loading model failed’ error message box appears.  No other changes.</w:t>
-            </w:r>
-          </w:p>
-        </w:tc>
-        <w:tc>
-          <w:tcPr>
-            <w:tcW w:w="3261" w:type="dxa"/>
-          </w:tcPr>
-          <w:p>
-            <w:r>
-              <w:t>Previous text predictions disappear and map clears.  ‘Calculating…’ text briefly appears before disappearing and ‘loading model failed’ error message box appears.  No other changes.</w:t>
-            </w:r>
-          </w:p>
-        </w:tc>
-        <w:tc>
-          <w:tcPr>
-            <w:tcW w:w="2126" w:type="dxa"/>
-          </w:tcPr>
-          <w:p>
-            <w:r>
-              <w:t xml:space="preserve">Functioning as expected.  </w:t>
-            </w:r>
-          </w:p>
-        </w:tc>
-      </w:tr>
-      <w:tr>
-        <w:tc>
-          <w:tcPr>
-            <w:tcW w:w="1838" w:type="dxa"/>
-          </w:tcPr>
-          <w:p>
-            <w:r>
-              <w:t xml:space="preserve">All three buttons set, prediction already made.  Feature set button changed to </w:t>
-            </w:r>
-            <w:r>
-              <w:t>in</w:t>
-            </w:r>
-            <w:r>
-              <w:t>valid feature set.</w:t>
-            </w:r>
-          </w:p>
-        </w:tc>
-        <w:tc>
-          <w:tcPr>
-            <w:tcW w:w="3260" w:type="dxa"/>
-          </w:tcPr>
-          <w:p>
-            <w:r>
-              <w:t>Previous text predictions disappear and map clears.  ‘Calculating…’ text briefly appears before disappearing and ‘loading model failed’ error message box appears.  No other changes.</w:t>
-            </w:r>
-          </w:p>
-        </w:tc>
-        <w:tc>
-          <w:tcPr>
-            <w:tcW w:w="3261" w:type="dxa"/>
-          </w:tcPr>
-          <w:p>
-            <w:r>
-              <w:t>Previous text predictions disappear and map clears.  ‘Calculating…’ text briefly appears before disappearing and ‘loading model failed’ error message box appears.  No other changes.</w:t>
-            </w:r>
-          </w:p>
-        </w:tc>
-        <w:tc>
-          <w:tcPr>
-            <w:tcW w:w="2126" w:type="dxa"/>
-          </w:tcPr>
-          <w:p>
-            <w:r>
-              <w:t xml:space="preserve">Functioning as expected.  </w:t>
-            </w:r>
-          </w:p>
-        </w:tc>
-      </w:tr>
-      <w:tr>
-        <w:tc>
-          <w:tcPr>
-            <w:tcW w:w="1838" w:type="dxa"/>
-          </w:tcPr>
-          <w:p/>
-        </w:tc>
-        <w:tc>
-          <w:tcPr>
-            <w:tcW w:w="3260" w:type="dxa"/>
-          </w:tcPr>
-          <w:p/>
-        </w:tc>
-        <w:tc>
-          <w:tcPr>
-            <w:tcW w:w="3261" w:type="dxa"/>
-          </w:tcPr>
-          <w:p/>
-        </w:tc>
-        <w:tc>
-          <w:tcPr>
-            <w:tcW w:w="2126" w:type="dxa"/>
-          </w:tcPr>
-          <w:p/>
-        </w:tc>
-      </w:tr>
-      <w:tr>
-        <w:tc>
-          <w:tcPr>
-            <w:tcW w:w="1838" w:type="dxa"/>
-          </w:tcPr>
-          <w:p/>
-        </w:tc>
-        <w:tc>
-          <w:tcPr>
-            <w:tcW w:w="3260" w:type="dxa"/>
-          </w:tcPr>
-          <w:p/>
-        </w:tc>
-        <w:tc>
-          <w:tcPr>
-            <w:tcW w:w="3261" w:type="dxa"/>
-          </w:tcPr>
-          <w:p/>
-        </w:tc>
-        <w:tc>
-          <w:tcPr>
-            <w:tcW w:w="2126" w:type="dxa"/>
-          </w:tcPr>
-          <w:p/>
-        </w:tc>
-      </w:tr>
-      <w:tr>
-        <w:tc>
-          <w:tcPr>
-            <w:tcW w:w="1838" w:type="dxa"/>
-          </w:tcPr>
-          <w:p/>
-        </w:tc>
-        <w:tc>
-          <w:tcPr>
-            <w:tcW w:w="3260" w:type="dxa"/>
-          </w:tcPr>
-          <w:p/>
-        </w:tc>
-        <w:tc>
-          <w:tcPr>
-            <w:tcW w:w="3261" w:type="dxa"/>
-          </w:tcPr>
-          <w:p/>
-        </w:tc>
-        <w:tc>
-          <w:tcPr>
-            <w:tcW w:w="2126" w:type="dxa"/>
-          </w:tcPr>
-          <w:p/>
-        </w:tc>
-      </w:tr>
-      <w:tr>
-        <w:tc>
-          <w:tcPr>
-            <w:tcW w:w="1838" w:type="dxa"/>
-          </w:tcPr>
-          <w:p/>
-        </w:tc>
-        <w:tc>
-          <w:tcPr>
-            <w:tcW w:w="3260" w:type="dxa"/>
-          </w:tcPr>
-          <w:p/>
-        </w:tc>
-        <w:tc>
-          <w:tcPr>
-            <w:tcW w:w="3261" w:type="dxa"/>
-          </w:tcPr>
-          <w:p/>
-        </w:tc>
-        <w:tc>
-          <w:tcPr>
-            <w:tcW w:w="2126" w:type="dxa"/>
-          </w:tcPr>
-          <w:p/>
-        </w:tc>
-      </w:tr>
-      <w:tr>
-        <w:tc>
-          <w:tcPr>
-            <w:tcW w:w="1838" w:type="dxa"/>
-          </w:tcPr>
-          <w:p/>
-        </w:tc>
-        <w:tc>
-          <w:tcPr>
-            <w:tcW w:w="3260" w:type="dxa"/>
-          </w:tcPr>
-          <w:p/>
-        </w:tc>
-        <w:tc>
-          <w:tcPr>
-            <w:tcW w:w="3261" w:type="dxa"/>
-          </w:tcPr>
-          <w:p/>
-        </w:tc>
-        <w:tc>
-          <w:tcPr>
-            <w:tcW w:w="2126" w:type="dxa"/>
-          </w:tcPr>
-          <w:p/>
-        </w:tc>
-      </w:tr>
-      <w:tr>
-        <w:tc>
-          <w:tcPr>
-            <w:tcW w:w="1838" w:type="dxa"/>
-          </w:tcPr>
-          <w:p/>
-        </w:tc>
-        <w:tc>
-          <w:tcPr>
-            <w:tcW w:w="3260" w:type="dxa"/>
-          </w:tcPr>
-          <w:p/>
-        </w:tc>
-        <w:tc>
-          <w:tcPr>
-            <w:tcW w:w="3261" w:type="dxa"/>
-          </w:tcPr>
-          <w:p/>
-        </w:tc>
-        <w:tc>
-          <w:tcPr>
-            <w:tcW w:w="2126" w:type="dxa"/>
-          </w:tcPr>
-          <w:p/>
-        </w:tc>
-      </w:tr>
-      <w:tr>
-        <w:tc>
-          <w:tcPr>
-            <w:tcW w:w="1838" w:type="dxa"/>
-          </w:tcPr>
-          <w:p/>
-        </w:tc>
-        <w:tc>
-          <w:tcPr>
-            <w:tcW w:w="3260" w:type="dxa"/>
-          </w:tcPr>
-          <w:p/>
-        </w:tc>
-        <w:tc>
-          <w:tcPr>
-            <w:tcW w:w="3261" w:type="dxa"/>
-          </w:tcPr>
-          <w:p/>
-        </w:tc>
-        <w:tc>
-          <w:tcPr>
-            <w:tcW w:w="2126" w:type="dxa"/>
-          </w:tcPr>
-          <w:p/>
-        </w:tc>
-      </w:tr>
-      <w:tr>
-        <w:tc>
-          <w:tcPr>
-            <w:tcW w:w="1838" w:type="dxa"/>
-          </w:tcPr>
-          <w:p/>
-        </w:tc>
-        <w:tc>
-          <w:tcPr>
-            <w:tcW w:w="3260" w:type="dxa"/>
-          </w:tcPr>
-          <w:p/>
-        </w:tc>
-        <w:tc>
-          <w:tcPr>
-            <w:tcW w:w="3261" w:type="dxa"/>
-          </w:tcPr>
-          <w:p/>
-        </w:tc>
-        <w:tc>
-          <w:tcPr>
-            <w:tcW w:w="2126" w:type="dxa"/>
-          </w:tcPr>
-          <w:p/>
-        </w:tc>
-      </w:tr>
-      <w:tr>
-        <w:tc>
-          <w:tcPr>
-            <w:tcW w:w="1838" w:type="dxa"/>
-          </w:tcPr>
-          <w:p/>
-        </w:tc>
-        <w:tc>
-          <w:tcPr>
-            <w:tcW w:w="3260" w:type="dxa"/>
-          </w:tcPr>
-          <w:p/>
-        </w:tc>
-        <w:tc>
-          <w:tcPr>
-            <w:tcW w:w="3261" w:type="dxa"/>
-          </w:tcPr>
-          <w:p/>
-        </w:tc>
-        <w:tc>
-          <w:tcPr>
-            <w:tcW w:w="2126" w:type="dxa"/>
-          </w:tcPr>
-          <w:p/>
-        </w:tc>
-      </w:tr>
-      <w:tr>
-        <w:tc>
-          <w:tcPr>
-            <w:tcW w:w="1838" w:type="dxa"/>
-          </w:tcPr>
-          <w:p/>
-        </w:tc>
-        <w:tc>
-          <w:tcPr>
-            <w:tcW w:w="3260" w:type="dxa"/>
-          </w:tcPr>
-          <w:p/>
-        </w:tc>
-        <w:tc>
-          <w:tcPr>
-            <w:tcW w:w="3261" w:type="dxa"/>
-          </w:tcPr>
-          <w:p/>
-        </w:tc>
-        <w:tc>
-          <w:tcPr>
-            <w:tcW w:w="2126" w:type="dxa"/>
-          </w:tcPr>
-          <w:p/>
-        </w:tc>
-      </w:tr>
-      <w:tr>
-        <w:tc>
-          <w:tcPr>
-            <w:tcW w:w="1838" w:type="dxa"/>
-          </w:tcPr>
-          <w:p/>
-        </w:tc>
-        <w:tc>
-          <w:tcPr>
-            <w:tcW w:w="3260" w:type="dxa"/>
-          </w:tcPr>
-          <w:p/>
-        </w:tc>
-        <w:tc>
-          <w:tcPr>
-            <w:tcW w:w="3261" w:type="dxa"/>
-          </w:tcPr>
-          <w:p/>
-        </w:tc>
-        <w:tc>
-          <w:tcPr>
-            <w:tcW w:w="2126" w:type="dxa"/>
-          </w:tcPr>
-          <w:p/>
-        </w:tc>
-      </w:tr>
-      <w:tr>
-        <w:tc>
-          <w:tcPr>
-            <w:tcW w:w="1838" w:type="dxa"/>
-          </w:tcPr>
-          <w:p/>
-        </w:tc>
-        <w:tc>
-          <w:tcPr>
-            <w:tcW w:w="3260" w:type="dxa"/>
-          </w:tcPr>
-          <w:p/>
-        </w:tc>
-        <w:tc>
-          <w:tcPr>
-            <w:tcW w:w="3261" w:type="dxa"/>
-          </w:tcPr>
-          <w:p/>
-        </w:tc>
-        <w:tc>
-          <w:tcPr>
-            <w:tcW w:w="2126" w:type="dxa"/>
-          </w:tcPr>
-          <w:p/>
-        </w:tc>
-      </w:tr>
-      <w:tr>
-        <w:tc>
-          <w:tcPr>
-            <w:tcW w:w="1838" w:type="dxa"/>
-          </w:tcPr>
-          <w:p/>
-        </w:tc>
-        <w:tc>
-          <w:tcPr>
-            <w:tcW w:w="3260" w:type="dxa"/>
-          </w:tcPr>
-          <w:p/>
-        </w:tc>
-        <w:tc>
-          <w:tcPr>
-            <w:tcW w:w="3261" w:type="dxa"/>
-          </w:tcPr>
-          <w:p/>
-        </w:tc>
-        <w:tc>
-          <w:tcPr>
-            <w:tcW w:w="2126" w:type="dxa"/>
-          </w:tcPr>
-          <w:p/>
-        </w:tc>
-      </w:tr>
-      <w:tr>
-        <w:tc>
-          <w:tcPr>
-            <w:tcW w:w="1838" w:type="dxa"/>
-          </w:tcPr>
-          <w:p/>
-        </w:tc>
-        <w:tc>
-          <w:tcPr>
-            <w:tcW w:w="3260" w:type="dxa"/>
-          </w:tcPr>
-          <w:p/>
-        </w:tc>
-        <w:tc>
-          <w:tcPr>
-            <w:tcW w:w="3261" w:type="dxa"/>
-          </w:tcPr>
-          <w:p/>
-        </w:tc>
-        <w:tc>
-          <w:tcPr>
-            <w:tcW w:w="2126" w:type="dxa"/>
-          </w:tcPr>
-          <w:p/>
-        </w:tc>
-      </w:tr>
-      <w:tr>
-        <w:tc>
-          <w:tcPr>
-            <w:tcW w:w="1838" w:type="dxa"/>
-          </w:tcPr>
-          <w:p/>
-        </w:tc>
-        <w:tc>
-          <w:tcPr>
-            <w:tcW w:w="3260" w:type="dxa"/>
-          </w:tcPr>
-          <w:p/>
-        </w:tc>
-        <w:tc>
-          <w:tcPr>
-            <w:tcW w:w="3261" w:type="dxa"/>
-          </w:tcPr>
-          <w:p/>
-        </w:tc>
-        <w:tc>
-          <w:tcPr>
-            <w:tcW w:w="2126" w:type="dxa"/>
-          </w:tcPr>
-          <w:p/>
-        </w:tc>
-      </w:tr>
-      <w:tr>
-        <w:tc>
-          <w:tcPr>
-            <w:tcW w:w="1838" w:type="dxa"/>
-          </w:tcPr>
-          <w:p/>
-        </w:tc>
-        <w:tc>
-          <w:tcPr>
-            <w:tcW w:w="3260" w:type="dxa"/>
-          </w:tcPr>
-          <w:p/>
-        </w:tc>
-        <w:tc>
-          <w:tcPr>
-            <w:tcW w:w="3261" w:type="dxa"/>
-          </w:tcPr>
-          <w:p/>
-        </w:tc>
-        <w:tc>
-          <w:tcPr>
-            <w:tcW w:w="2126" w:type="dxa"/>
-          </w:tcPr>
-          <w:p/>
-        </w:tc>
-      </w:tr>
-      <w:tr>
-        <w:tc>
-          <w:tcPr>
-            <w:tcW w:w="1838" w:type="dxa"/>
-          </w:tcPr>
-          <w:p/>
-        </w:tc>
-        <w:tc>
-          <w:tcPr>
-            <w:tcW w:w="3260" w:type="dxa"/>
-          </w:tcPr>
-          <w:p/>
-        </w:tc>
-        <w:tc>
-          <w:tcPr>
-            <w:tcW w:w="3261" w:type="dxa"/>
-          </w:tcPr>
-          <w:p/>
-        </w:tc>
-        <w:tc>
-          <w:tcPr>
-            <w:tcW w:w="2126" w:type="dxa"/>
-          </w:tcPr>
-          <w:p/>
         </w:tc>
       </w:tr>
     </w:tbl>
@@ -3638,22 +3215,7 @@
                 <w:b/>
                 <w:bCs/>
               </w:rPr>
-              <w:lastRenderedPageBreak/>
-              <w:t>‘</w:t>
-            </w:r>
-            <w:r>
-              <w:rPr>
-                <w:b/>
-                <w:bCs/>
-              </w:rPr>
-              <w:t>Loading model failed</w:t>
-            </w:r>
-            <w:r>
-              <w:rPr>
-                <w:b/>
-                <w:bCs/>
-              </w:rPr>
-              <w:t>’ error message displayed</w:t>
+              <w:t>‘Loading model failed’ error message displayed</w:t>
             </w:r>
           </w:p>
         </w:tc>
@@ -3903,21 +3465,7 @@
                 <w:b/>
                 <w:bCs/>
               </w:rPr>
-              <w:t>P</w:t>
-            </w:r>
-            <w:r>
-              <w:rPr>
-                <w:b/>
-                <w:bCs/>
-              </w:rPr>
-              <w:t>ost</w:t>
-            </w:r>
-            <w:r>
-              <w:rPr>
-                <w:b/>
-                <w:bCs/>
-              </w:rPr>
-              <w:t>-Prediction Resize window</w:t>
+              <w:t>Post-Prediction Resize window</w:t>
             </w:r>
           </w:p>
         </w:tc>
@@ -4025,25 +3573,22 @@
           </w:tcPr>
           <w:p>
             <w:r>
-              <w:t>Window resizes to smaller version.  Buttons and map scale and retain aspect ratio</w:t>
-            </w:r>
-            <w:r>
-              <w:t>.  GPS markers reposition correctly.  Prediction text remains visible.</w:t>
-            </w:r>
-          </w:p>
-        </w:tc>
-        <w:tc>
-          <w:tcPr>
-            <w:tcW w:w="3261" w:type="dxa"/>
-          </w:tcPr>
-          <w:p>
-            <w:r>
               <w:t>Window resizes to smaller version.  Buttons and map scale and retain aspect ratio.  GPS markers reposition correctly.  Prediction text remains visible.</w:t>
             </w:r>
           </w:p>
         </w:tc>
         <w:tc>
           <w:tcPr>
+            <w:tcW w:w="3261" w:type="dxa"/>
+          </w:tcPr>
+          <w:p>
+            <w:r>
+              <w:t>Window resizes to smaller version.  Buttons and map scale and retain aspect ratio.  GPS markers reposition correctly.  Prediction text remains visible.</w:t>
+            </w:r>
+          </w:p>
+        </w:tc>
+        <w:tc>
+          <w:tcPr>
             <w:tcW w:w="2126" w:type="dxa"/>
           </w:tcPr>
           <w:p>
@@ -4070,6 +3615,58 @@
           </w:tcPr>
           <w:p>
             <w:r>
+              <w:t xml:space="preserve">Window resizes, buttons and map stretch/shrink but map retains aspect ratio with white space </w:t>
+            </w:r>
+            <w:r>
+              <w:lastRenderedPageBreak/>
+              <w:t>filling any gaps.  GPS markers reposition correctly.  Prediction text remains visible.</w:t>
+            </w:r>
+          </w:p>
+        </w:tc>
+        <w:tc>
+          <w:tcPr>
+            <w:tcW w:w="3261" w:type="dxa"/>
+          </w:tcPr>
+          <w:p>
+            <w:r>
+              <w:lastRenderedPageBreak/>
+              <w:t xml:space="preserve">Window resizes, buttons and map stretch/shrink but map retains aspect ratio with white space </w:t>
+            </w:r>
+            <w:r>
+              <w:lastRenderedPageBreak/>
+              <w:t>filling any gaps.  GPS markers reposition correctly.  Prediction text remains visible.</w:t>
+            </w:r>
+          </w:p>
+        </w:tc>
+        <w:tc>
+          <w:tcPr>
+            <w:tcW w:w="2126" w:type="dxa"/>
+          </w:tcPr>
+          <w:p>
+            <w:r>
+              <w:lastRenderedPageBreak/>
+              <w:t>Functioning as expected</w:t>
+            </w:r>
+          </w:p>
+        </w:tc>
+      </w:tr>
+      <w:tr>
+        <w:tc>
+          <w:tcPr>
+            <w:tcW w:w="1838" w:type="dxa"/>
+          </w:tcPr>
+          <w:p>
+            <w:r>
+              <w:t>Change height of window</w:t>
+            </w:r>
+          </w:p>
+        </w:tc>
+        <w:tc>
+          <w:tcPr>
+            <w:tcW w:w="3260" w:type="dxa"/>
+          </w:tcPr>
+          <w:p>
+            <w:r>
               <w:t>Window resizes, buttons and map stretch/shrink but map retains aspect ratio with white space filling any gaps.  GPS markers reposition correctly.  Prediction text remains visible.</w:t>
             </w:r>
           </w:p>
@@ -4102,7 +3699,7 @@
           </w:tcPr>
           <w:p>
             <w:r>
-              <w:t>Change height of window</w:t>
+              <w:t>Change height and width of window</w:t>
             </w:r>
           </w:p>
         </w:tc>
@@ -4144,27 +3741,27 @@
           </w:tcPr>
           <w:p>
             <w:r>
-              <w:t>Change height and width of window</w:t>
-            </w:r>
-          </w:p>
-        </w:tc>
-        <w:tc>
-          <w:tcPr>
-            <w:tcW w:w="3260" w:type="dxa"/>
-          </w:tcPr>
-          <w:p>
-            <w:r>
-              <w:t>Window resizes, buttons and map stretch/shrink but map retains aspect ratio with white space filling any gaps.  GPS markers reposition correctly.  Prediction text remains visible.</w:t>
-            </w:r>
-          </w:p>
-        </w:tc>
-        <w:tc>
-          <w:tcPr>
-            <w:tcW w:w="3261" w:type="dxa"/>
-          </w:tcPr>
-          <w:p>
-            <w:r>
-              <w:t>Window resizes, buttons and map stretch/shrink but map retains aspect ratio with white space filling any gaps.  GPS markers reposition correctly.  Prediction text remains visible.</w:t>
+              <w:t>Attempt to resize to a very small window</w:t>
+            </w:r>
+          </w:p>
+        </w:tc>
+        <w:tc>
+          <w:tcPr>
+            <w:tcW w:w="3260" w:type="dxa"/>
+          </w:tcPr>
+          <w:p>
+            <w:r>
+              <w:t>Window resizes, buttons and map shrink but map retains aspect ratio with white space filling any gaps.  At a certain point, window size cannot be reduced further.  GPS markers reposition correctly.  Prediction text remains visible.</w:t>
+            </w:r>
+          </w:p>
+        </w:tc>
+        <w:tc>
+          <w:tcPr>
+            <w:tcW w:w="3261" w:type="dxa"/>
+          </w:tcPr>
+          <w:p>
+            <w:r>
+              <w:t>Window resizes, buttons and map shrink but map retains aspect ratio with white space filling any gaps.  At a certain point, window size cannot be reduced further.  GPS markers reposition correctly.  Prediction text remains visible.</w:t>
             </w:r>
           </w:p>
         </w:tc>
@@ -4186,27 +3783,27 @@
           </w:tcPr>
           <w:p>
             <w:r>
-              <w:t>Attempt to resize to a very small window</w:t>
-            </w:r>
-          </w:p>
-        </w:tc>
-        <w:tc>
-          <w:tcPr>
-            <w:tcW w:w="3260" w:type="dxa"/>
-          </w:tcPr>
-          <w:p>
-            <w:r>
-              <w:t>Window resizes, buttons and map shrink but map retains aspect ratio with white space filling any gaps.  At a certain point, window size cannot be reduced further.  GPS markers reposition correctly.  Prediction text remains visible.</w:t>
-            </w:r>
-          </w:p>
-        </w:tc>
-        <w:tc>
-          <w:tcPr>
-            <w:tcW w:w="3261" w:type="dxa"/>
-          </w:tcPr>
-          <w:p>
-            <w:r>
-              <w:t>Window resizes, buttons and map shrink but map retains aspect ratio with white space filling any gaps.  At a certain point, window size cannot be reduced further.  GPS markers reposition correctly.  Prediction text remains visible.</w:t>
+              <w:t>Click maximize button when not maximized</w:t>
+            </w:r>
+          </w:p>
+        </w:tc>
+        <w:tc>
+          <w:tcPr>
+            <w:tcW w:w="3260" w:type="dxa"/>
+          </w:tcPr>
+          <w:p>
+            <w:r>
+              <w:t>Window resizes to fit screen, buttons and map stretch but map retains aspect ratio with white space filling any gaps.  GPS markers reposition correctly.  Prediction text remains visible.</w:t>
+            </w:r>
+          </w:p>
+        </w:tc>
+        <w:tc>
+          <w:tcPr>
+            <w:tcW w:w="3261" w:type="dxa"/>
+          </w:tcPr>
+          <w:p>
+            <w:r>
+              <w:t>Window resizes to fit screen, buttons and map stretch but map retains aspect ratio with white space filling any gaps.  GPS markers reposition correctly.  Prediction text remains visible.</w:t>
             </w:r>
           </w:p>
         </w:tc>
@@ -4219,503 +3816,6 @@
               <w:t>Functioning as expected</w:t>
             </w:r>
           </w:p>
-        </w:tc>
-      </w:tr>
-      <w:tr>
-        <w:tc>
-          <w:tcPr>
-            <w:tcW w:w="1838" w:type="dxa"/>
-          </w:tcPr>
-          <w:p>
-            <w:r>
-              <w:t>Click maximize button when not maximized</w:t>
-            </w:r>
-          </w:p>
-        </w:tc>
-        <w:tc>
-          <w:tcPr>
-            <w:tcW w:w="3260" w:type="dxa"/>
-          </w:tcPr>
-          <w:p>
-            <w:r>
-              <w:t>Window resizes to fit screen, buttons and map stretch but map retains aspect ratio with white space filling any gaps.  GPS markers reposition correctly.  Prediction text remains visible.</w:t>
-            </w:r>
-          </w:p>
-        </w:tc>
-        <w:tc>
-          <w:tcPr>
-            <w:tcW w:w="3261" w:type="dxa"/>
-          </w:tcPr>
-          <w:p>
-            <w:r>
-              <w:t>Window resizes to fit screen, buttons and map stretch but map retains aspect ratio with white space filling any gaps.  GPS markers reposition correctly.  Prediction text remains visible.</w:t>
-            </w:r>
-          </w:p>
-        </w:tc>
-        <w:tc>
-          <w:tcPr>
-            <w:tcW w:w="2126" w:type="dxa"/>
-          </w:tcPr>
-          <w:p>
-            <w:r>
-              <w:t>Functioning as expected</w:t>
-            </w:r>
-          </w:p>
-        </w:tc>
-      </w:tr>
-    </w:tbl>
-    <w:p/>
-    <w:p/>
-    <w:p/>
-    <w:p/>
-    <w:tbl>
-      <w:tblPr>
-        <w:tblStyle w:val="TableGrid"/>
-        <w:tblW w:w="10485" w:type="dxa"/>
-        <w:tblLook w:val="04A0" w:firstRow="1" w:lastRow="0" w:firstColumn="1" w:lastColumn="0" w:noHBand="0" w:noVBand="1"/>
-      </w:tblPr>
-      <w:tblGrid>
-        <w:gridCol w:w="1838"/>
-        <w:gridCol w:w="3260"/>
-        <w:gridCol w:w="3261"/>
-        <w:gridCol w:w="2126"/>
-      </w:tblGrid>
-      <w:tr>
-        <w:tc>
-          <w:tcPr>
-            <w:tcW w:w="10485" w:type="dxa"/>
-            <w:gridSpan w:val="4"/>
-          </w:tcPr>
-          <w:p>
-            <w:pPr>
-              <w:jc w:val="center"/>
-              <w:rPr>
-                <w:b/>
-                <w:bCs/>
-              </w:rPr>
-            </w:pPr>
-          </w:p>
-        </w:tc>
-      </w:tr>
-      <w:tr>
-        <w:tc>
-          <w:tcPr>
-            <w:tcW w:w="1838" w:type="dxa"/>
-          </w:tcPr>
-          <w:p>
-            <w:pPr>
-              <w:jc w:val="center"/>
-              <w:rPr>
-                <w:b/>
-                <w:bCs/>
-              </w:rPr>
-            </w:pPr>
-            <w:r>
-              <w:rPr>
-                <w:b/>
-                <w:bCs/>
-              </w:rPr>
-              <w:t>Action</w:t>
-            </w:r>
-          </w:p>
-        </w:tc>
-        <w:tc>
-          <w:tcPr>
-            <w:tcW w:w="3260" w:type="dxa"/>
-          </w:tcPr>
-          <w:p>
-            <w:pPr>
-              <w:jc w:val="center"/>
-              <w:rPr>
-                <w:b/>
-                <w:bCs/>
-              </w:rPr>
-            </w:pPr>
-            <w:r>
-              <w:rPr>
-                <w:b/>
-                <w:bCs/>
-              </w:rPr>
-              <w:t>Expected Result</w:t>
-            </w:r>
-          </w:p>
-        </w:tc>
-        <w:tc>
-          <w:tcPr>
-            <w:tcW w:w="3261" w:type="dxa"/>
-          </w:tcPr>
-          <w:p>
-            <w:pPr>
-              <w:jc w:val="center"/>
-              <w:rPr>
-                <w:b/>
-                <w:bCs/>
-              </w:rPr>
-            </w:pPr>
-            <w:r>
-              <w:rPr>
-                <w:b/>
-                <w:bCs/>
-              </w:rPr>
-              <w:t>Actual Result</w:t>
-            </w:r>
-          </w:p>
-        </w:tc>
-        <w:tc>
-          <w:tcPr>
-            <w:tcW w:w="2126" w:type="dxa"/>
-          </w:tcPr>
-          <w:p>
-            <w:pPr>
-              <w:jc w:val="center"/>
-              <w:rPr>
-                <w:b/>
-                <w:bCs/>
-              </w:rPr>
-            </w:pPr>
-            <w:r>
-              <w:rPr>
-                <w:b/>
-                <w:bCs/>
-              </w:rPr>
-              <w:t>Comments</w:t>
-            </w:r>
-          </w:p>
-        </w:tc>
-      </w:tr>
-      <w:tr>
-        <w:tc>
-          <w:tcPr>
-            <w:tcW w:w="1838" w:type="dxa"/>
-          </w:tcPr>
-          <w:p/>
-        </w:tc>
-        <w:tc>
-          <w:tcPr>
-            <w:tcW w:w="3260" w:type="dxa"/>
-          </w:tcPr>
-          <w:p/>
-        </w:tc>
-        <w:tc>
-          <w:tcPr>
-            <w:tcW w:w="3261" w:type="dxa"/>
-          </w:tcPr>
-          <w:p/>
-        </w:tc>
-        <w:tc>
-          <w:tcPr>
-            <w:tcW w:w="2126" w:type="dxa"/>
-          </w:tcPr>
-          <w:p/>
-        </w:tc>
-      </w:tr>
-      <w:tr>
-        <w:tc>
-          <w:tcPr>
-            <w:tcW w:w="1838" w:type="dxa"/>
-          </w:tcPr>
-          <w:p/>
-        </w:tc>
-        <w:tc>
-          <w:tcPr>
-            <w:tcW w:w="3260" w:type="dxa"/>
-          </w:tcPr>
-          <w:p/>
-        </w:tc>
-        <w:tc>
-          <w:tcPr>
-            <w:tcW w:w="3261" w:type="dxa"/>
-          </w:tcPr>
-          <w:p/>
-        </w:tc>
-        <w:tc>
-          <w:tcPr>
-            <w:tcW w:w="2126" w:type="dxa"/>
-          </w:tcPr>
-          <w:p/>
-        </w:tc>
-      </w:tr>
-      <w:tr>
-        <w:tc>
-          <w:tcPr>
-            <w:tcW w:w="1838" w:type="dxa"/>
-          </w:tcPr>
-          <w:p/>
-        </w:tc>
-        <w:tc>
-          <w:tcPr>
-            <w:tcW w:w="3260" w:type="dxa"/>
-          </w:tcPr>
-          <w:p/>
-        </w:tc>
-        <w:tc>
-          <w:tcPr>
-            <w:tcW w:w="3261" w:type="dxa"/>
-          </w:tcPr>
-          <w:p/>
-        </w:tc>
-        <w:tc>
-          <w:tcPr>
-            <w:tcW w:w="2126" w:type="dxa"/>
-          </w:tcPr>
-          <w:p/>
-        </w:tc>
-      </w:tr>
-      <w:tr>
-        <w:tc>
-          <w:tcPr>
-            <w:tcW w:w="1838" w:type="dxa"/>
-          </w:tcPr>
-          <w:p/>
-        </w:tc>
-        <w:tc>
-          <w:tcPr>
-            <w:tcW w:w="3260" w:type="dxa"/>
-          </w:tcPr>
-          <w:p/>
-        </w:tc>
-        <w:tc>
-          <w:tcPr>
-            <w:tcW w:w="3261" w:type="dxa"/>
-          </w:tcPr>
-          <w:p/>
-        </w:tc>
-        <w:tc>
-          <w:tcPr>
-            <w:tcW w:w="2126" w:type="dxa"/>
-          </w:tcPr>
-          <w:p/>
-        </w:tc>
-      </w:tr>
-    </w:tbl>
-    <w:p/>
-    <w:p/>
-    <w:p>
-      <w:r>
-        <w:t>REPLACING INVALID FILES IN THE MIDDLE OF IT RUNNING?</w:t>
-      </w:r>
-    </w:p>
-    <w:p/>
-    <w:p/>
-    <w:p/>
-    <w:p/>
-    <w:tbl>
-      <w:tblPr>
-        <w:tblStyle w:val="TableGrid"/>
-        <w:tblW w:w="10485" w:type="dxa"/>
-        <w:tblLook w:val="04A0" w:firstRow="1" w:lastRow="0" w:firstColumn="1" w:lastColumn="0" w:noHBand="0" w:noVBand="1"/>
-      </w:tblPr>
-      <w:tblGrid>
-        <w:gridCol w:w="1838"/>
-        <w:gridCol w:w="3260"/>
-        <w:gridCol w:w="3261"/>
-        <w:gridCol w:w="2126"/>
-      </w:tblGrid>
-      <w:tr>
-        <w:tc>
-          <w:tcPr>
-            <w:tcW w:w="10485" w:type="dxa"/>
-            <w:gridSpan w:val="4"/>
-          </w:tcPr>
-          <w:p>
-            <w:pPr>
-              <w:jc w:val="center"/>
-              <w:rPr>
-                <w:b/>
-                <w:bCs/>
-              </w:rPr>
-            </w:pPr>
-          </w:p>
-        </w:tc>
-      </w:tr>
-      <w:tr>
-        <w:tc>
-          <w:tcPr>
-            <w:tcW w:w="1838" w:type="dxa"/>
-          </w:tcPr>
-          <w:p>
-            <w:pPr>
-              <w:jc w:val="center"/>
-              <w:rPr>
-                <w:b/>
-                <w:bCs/>
-              </w:rPr>
-            </w:pPr>
-            <w:r>
-              <w:rPr>
-                <w:b/>
-                <w:bCs/>
-              </w:rPr>
-              <w:t>Action</w:t>
-            </w:r>
-          </w:p>
-        </w:tc>
-        <w:tc>
-          <w:tcPr>
-            <w:tcW w:w="3260" w:type="dxa"/>
-          </w:tcPr>
-          <w:p>
-            <w:pPr>
-              <w:jc w:val="center"/>
-              <w:rPr>
-                <w:b/>
-                <w:bCs/>
-              </w:rPr>
-            </w:pPr>
-            <w:r>
-              <w:rPr>
-                <w:b/>
-                <w:bCs/>
-              </w:rPr>
-              <w:t>Expected Result</w:t>
-            </w:r>
-          </w:p>
-        </w:tc>
-        <w:tc>
-          <w:tcPr>
-            <w:tcW w:w="3261" w:type="dxa"/>
-          </w:tcPr>
-          <w:p>
-            <w:pPr>
-              <w:jc w:val="center"/>
-              <w:rPr>
-                <w:b/>
-                <w:bCs/>
-              </w:rPr>
-            </w:pPr>
-            <w:r>
-              <w:rPr>
-                <w:b/>
-                <w:bCs/>
-              </w:rPr>
-              <w:t>Actual Result</w:t>
-            </w:r>
-          </w:p>
-        </w:tc>
-        <w:tc>
-          <w:tcPr>
-            <w:tcW w:w="2126" w:type="dxa"/>
-          </w:tcPr>
-          <w:p>
-            <w:pPr>
-              <w:jc w:val="center"/>
-              <w:rPr>
-                <w:b/>
-                <w:bCs/>
-              </w:rPr>
-            </w:pPr>
-            <w:r>
-              <w:rPr>
-                <w:b/>
-                <w:bCs/>
-              </w:rPr>
-              <w:t>Comments</w:t>
-            </w:r>
-          </w:p>
-        </w:tc>
-      </w:tr>
-      <w:tr>
-        <w:tc>
-          <w:tcPr>
-            <w:tcW w:w="1838" w:type="dxa"/>
-          </w:tcPr>
-          <w:p/>
-        </w:tc>
-        <w:tc>
-          <w:tcPr>
-            <w:tcW w:w="3260" w:type="dxa"/>
-          </w:tcPr>
-          <w:p/>
-        </w:tc>
-        <w:tc>
-          <w:tcPr>
-            <w:tcW w:w="3261" w:type="dxa"/>
-          </w:tcPr>
-          <w:p/>
-        </w:tc>
-        <w:tc>
-          <w:tcPr>
-            <w:tcW w:w="2126" w:type="dxa"/>
-          </w:tcPr>
-          <w:p/>
-        </w:tc>
-      </w:tr>
-      <w:tr>
-        <w:tc>
-          <w:tcPr>
-            <w:tcW w:w="1838" w:type="dxa"/>
-          </w:tcPr>
-          <w:p/>
-        </w:tc>
-        <w:tc>
-          <w:tcPr>
-            <w:tcW w:w="3260" w:type="dxa"/>
-          </w:tcPr>
-          <w:p/>
-        </w:tc>
-        <w:tc>
-          <w:tcPr>
-            <w:tcW w:w="3261" w:type="dxa"/>
-          </w:tcPr>
-          <w:p/>
-        </w:tc>
-        <w:tc>
-          <w:tcPr>
-            <w:tcW w:w="2126" w:type="dxa"/>
-          </w:tcPr>
-          <w:p/>
-        </w:tc>
-      </w:tr>
-      <w:tr>
-        <w:tc>
-          <w:tcPr>
-            <w:tcW w:w="1838" w:type="dxa"/>
-          </w:tcPr>
-          <w:p/>
-        </w:tc>
-        <w:tc>
-          <w:tcPr>
-            <w:tcW w:w="3260" w:type="dxa"/>
-          </w:tcPr>
-          <w:p/>
-        </w:tc>
-        <w:tc>
-          <w:tcPr>
-            <w:tcW w:w="3261" w:type="dxa"/>
-          </w:tcPr>
-          <w:p/>
-        </w:tc>
-        <w:tc>
-          <w:tcPr>
-            <w:tcW w:w="2126" w:type="dxa"/>
-          </w:tcPr>
-          <w:p/>
-        </w:tc>
-      </w:tr>
-      <w:tr>
-        <w:tc>
-          <w:tcPr>
-            <w:tcW w:w="1838" w:type="dxa"/>
-          </w:tcPr>
-          <w:p/>
-        </w:tc>
-        <w:tc>
-          <w:tcPr>
-            <w:tcW w:w="3260" w:type="dxa"/>
-          </w:tcPr>
-          <w:p/>
-        </w:tc>
-        <w:tc>
-          <w:tcPr>
-            <w:tcW w:w="3261" w:type="dxa"/>
-          </w:tcPr>
-          <w:p/>
-        </w:tc>
-        <w:tc>
-          <w:tcPr>
-            <w:tcW w:w="2126" w:type="dxa"/>
-          </w:tcPr>
-          <w:p/>
         </w:tc>
       </w:tr>
     </w:tbl>
@@ -4853,6 +3953,7 @@
     <w:lsdException w:name="HTML Sample" w:semiHidden="1" w:unhideWhenUsed="1"/>
     <w:lsdException w:name="HTML Typewriter" w:semiHidden="1" w:unhideWhenUsed="1"/>
     <w:lsdException w:name="HTML Variable" w:semiHidden="1" w:unhideWhenUsed="1"/>
+    <w:lsdException w:name="Normal Table" w:semiHidden="1" w:unhideWhenUsed="1"/>
     <w:lsdException w:name="annotation subject" w:semiHidden="1" w:unhideWhenUsed="1"/>
     <w:lsdException w:name="No List" w:semiHidden="1" w:unhideWhenUsed="1"/>
     <w:lsdException w:name="Outline List 1" w:semiHidden="1" w:unhideWhenUsed="1"/>
@@ -4899,8 +4000,10 @@
     <w:lsdException w:name="Table Subtle 2" w:semiHidden="1" w:unhideWhenUsed="1"/>
     <w:lsdException w:name="Table Web 1" w:semiHidden="1" w:unhideWhenUsed="1"/>
     <w:lsdException w:name="Table Web 2" w:semiHidden="1" w:unhideWhenUsed="1"/>
+    <w:lsdException w:name="Table Web 3" w:semiHidden="1" w:unhideWhenUsed="1"/>
     <w:lsdException w:name="Balloon Text" w:semiHidden="1" w:unhideWhenUsed="1"/>
     <w:lsdException w:name="Table Grid" w:uiPriority="39"/>
+    <w:lsdException w:name="Table Theme" w:semiHidden="1" w:unhideWhenUsed="1"/>
     <w:lsdException w:name="Placeholder Text" w:semiHidden="1"/>
     <w:lsdException w:name="No Spacing" w:uiPriority="1" w:qFormat="1"/>
     <w:lsdException w:name="Light Shading" w:uiPriority="60"/>

</xml_diff>